<commit_message>
read me add citation Massell
</commit_message>
<xml_diff>
--- a/primary_source/Primary Source. Read me.docx
+++ b/primary_source/Primary Source. Read me.docx
@@ -22,14 +22,7 @@
           <w:i/>
           <w:iCs/>
         </w:rPr>
-        <w:t>T</w:t>
-      </w:r>
-      <w:r>
-        <w:rPr>
-          <w:i/>
-          <w:iCs/>
-        </w:rPr>
-        <w:t>руженица</w:t>
+        <w:t>Tруженица</w:t>
       </w:r>
       <w:proofErr w:type="spellEnd"/>
       <w:r>
@@ -45,14 +38,7 @@
           <w:i/>
           <w:iCs/>
         </w:rPr>
-        <w:t>В</w:t>
-      </w:r>
-      <w:r>
-        <w:rPr>
-          <w:i/>
-          <w:iCs/>
-        </w:rPr>
-        <w:t>остока</w:t>
+        <w:t>Востока</w:t>
       </w:r>
       <w:proofErr w:type="spellEnd"/>
       <w:r>
@@ -82,7 +68,13 @@
         <w:ind w:firstLine="720"/>
       </w:pPr>
       <w:r>
-        <w:t xml:space="preserve">Natalia </w:t>
+        <w:t>Natalia Chernyaeva</w:t>
+      </w:r>
+      <w:r>
+        <w:t xml:space="preserve">, a researcher who specializes in the history of parenting and motherhood in Imperial and Soviet Russia, says that these pamphlets are not regular examples of Soviet propaganda. </w:t>
+      </w:r>
+      <w:r>
+        <w:t xml:space="preserve">There are three distinct features of this publication that sets it apart from other propaganda materials. Dr. </w:t>
       </w:r>
       <w:proofErr w:type="spellStart"/>
       <w:r>
@@ -90,23 +82,6 @@
       </w:r>
       <w:proofErr w:type="spellEnd"/>
       <w:r>
-        <w:t xml:space="preserve">, a researcher who specializes in the history of parenting and motherhood in Imperial and Soviet </w:t>
-      </w:r>
-      <w:r>
-        <w:t>Russia</w:t>
-      </w:r>
-      <w:r>
-        <w:t xml:space="preserve">, says that these pamphlets are not regular examples of Soviet propaganda. </w:t>
-      </w:r>
-      <w:r>
-        <w:t xml:space="preserve">There are three distinct features of this publication that sets it apart from other propaganda materials. Dr. </w:t>
-      </w:r>
-      <w:proofErr w:type="spellStart"/>
-      <w:r>
-        <w:t>Chernyaeva</w:t>
-      </w:r>
-      <w:proofErr w:type="spellEnd"/>
-      <w:r>
         <w:t xml:space="preserve"> pointed out </w:t>
       </w:r>
       <w:r>
@@ -146,10 +121,7 @@
         <w:t>household behaviors, and lifestyles</w:t>
       </w:r>
       <w:r>
-        <w:t xml:space="preserve"> </w:t>
-      </w:r>
-      <w:r>
-        <w:t>(see Image 1.)</w:t>
+        <w:t xml:space="preserve"> (see Image 1.)</w:t>
       </w:r>
       <w:r>
         <w:t xml:space="preserve">. </w:t>
@@ -192,13 +164,7 @@
     <w:p>
       <w:r>
         <w:tab/>
-        <w:t>Translation of the text on the image: “S</w:t>
-      </w:r>
-      <w:r>
-        <w:t>and steppes</w:t>
-      </w:r>
-      <w:r>
-        <w:t xml:space="preserve"> are common in many places, especially in south-east. During two spring months, these </w:t>
+        <w:t xml:space="preserve">Translation of the text on the image: “Sand steppes are common in many places, especially in south-east. During two spring months, these </w:t>
       </w:r>
       <w:r>
         <w:t>landscapes</w:t>
@@ -240,10 +206,7 @@
         <w:t xml:space="preserve"> </w:t>
       </w:r>
       <w:r>
-        <w:t>women</w:t>
-      </w:r>
-      <w:r>
-        <w:t xml:space="preserve"> (from Turkmenistan). </w:t>
+        <w:t xml:space="preserve">women (from Turkmenistan). </w:t>
       </w:r>
     </w:p>
     <w:p>
@@ -312,21 +275,12 @@
         <w:t xml:space="preserve">The corpus for the current project is located on Harvard Hollis Library website, where each of the thirty issues of the publication can be downloaded as separate PDFs. </w:t>
       </w:r>
       <w:r>
-        <w:t>The access to the files on the page is open, allowing individuals outside of Harvard to view and download the material.</w:t>
-      </w:r>
-      <w:r>
-        <w:t xml:space="preserve"> </w:t>
+        <w:t xml:space="preserve">The access to the files on the page is open, allowing individuals outside of Harvard to view and download the material. </w:t>
       </w:r>
     </w:p>
     <w:p>
       <w:r>
-        <w:t xml:space="preserve">Initially, I tried to find OCR tools to convert the PDFs into text, which proved to be tedious due to the excessive </w:t>
-      </w:r>
-      <w:r>
-        <w:t>number</w:t>
-      </w:r>
-      <w:r>
-        <w:t xml:space="preserve"> of unrecognized characters that appeared during the translation process. Luckily, I discovered an embedded option on the Viewer page, called View Text, which makes the text on the image from PDF appear as simple text without using a third-party software.</w:t>
+        <w:t>Initially, I tried to find OCR tools to convert the PDFs into text, which proved to be tedious due to the excessive number of unrecognized characters that appeared during the translation process. Luckily, I discovered an embedded option on the Viewer page, called View Text, which makes the text on the image from PDF appear as simple text without using a third-party software.</w:t>
       </w:r>
       <w:r>
         <w:t xml:space="preserve"> </w:t>
@@ -950,6 +904,7 @@
   <w:style w:type="character" w:default="1" w:styleId="DefaultParagraphFont">
     <w:name w:val="Default Paragraph Font"/>
     <w:uiPriority w:val="1"/>
+    <w:semiHidden/>
     <w:unhideWhenUsed/>
   </w:style>
   <w:style w:type="table" w:default="1" w:styleId="TableNormal">

</xml_diff>